<commit_message>
04. Fast Food 100% done
</commit_message>
<xml_diff>
--- a/04 - Exercise - Stacks And Queues/01-CSharp-Advanced-Stacks-and-Queues-Exercises.docx
+++ b/04 - Exercise - Stacks And Queues/01-CSharp-Advanced-Stacks-and-Queues-Exercises.docx
@@ -3395,168 +3395,24 @@
               <w:rPr>
                 <w:rFonts w:ascii="Consolas" w:eastAsia="Calibri" w:hAnsi="Consolas" w:cs="Consolas"/>
                 <w:noProof/>
-                <w:lang w:val="bg-BG"/>
-              </w:rPr>
-            </w:pPr>
-            <w:r>
+              </w:rPr>
+            </w:pPr>
+          </w:p>
+          <w:p>
+            <w:pPr>
+              <w:spacing w:after="0" w:line="240" w:lineRule="auto"/>
               <w:rPr>
                 <w:rFonts w:ascii="Consolas" w:eastAsia="Calibri" w:hAnsi="Consolas" w:cs="Consolas"/>
                 <w:noProof/>
               </w:rPr>
-              <w:t>9</w:t>
-            </w:r>
-          </w:p>
-          <w:p>
-            <w:pPr>
-              <w:spacing w:after="0" w:line="240" w:lineRule="auto"/>
+            </w:pPr>
+            <w:r>
               <w:rPr>
                 <w:rFonts w:ascii="Consolas" w:eastAsia="Calibri" w:hAnsi="Consolas" w:cs="Consolas"/>
                 <w:noProof/>
-                <w:lang w:val="bg-BG"/>
-              </w:rPr>
-            </w:pPr>
-            <w:r>
-              <w:rPr>
-                <w:rFonts w:ascii="Consolas" w:eastAsia="Calibri" w:hAnsi="Consolas" w:cs="Consolas"/>
-                <w:noProof/>
               </w:rPr>
               <w:lastRenderedPageBreak/>
-              <w:t>1 47</w:t>
-            </w:r>
-          </w:p>
-          <w:p>
-            <w:pPr>
-              <w:spacing w:after="0" w:line="240" w:lineRule="auto"/>
-              <w:rPr>
-                <w:rFonts w:ascii="Consolas" w:eastAsia="Calibri" w:hAnsi="Consolas" w:cs="Consolas"/>
-                <w:noProof/>
-                <w:lang w:val="bg-BG"/>
-              </w:rPr>
-            </w:pPr>
-            <w:r>
-              <w:rPr>
-                <w:rFonts w:ascii="Consolas" w:eastAsia="Calibri" w:hAnsi="Consolas" w:cs="Consolas"/>
-                <w:noProof/>
-              </w:rPr>
-              <w:t>1 66</w:t>
-            </w:r>
-          </w:p>
-          <w:p>
-            <w:pPr>
-              <w:spacing w:after="0" w:line="240" w:lineRule="auto"/>
-              <w:rPr>
-                <w:rFonts w:ascii="Consolas" w:eastAsia="Calibri" w:hAnsi="Consolas" w:cs="Consolas"/>
-                <w:noProof/>
-                <w:lang w:val="bg-BG"/>
-              </w:rPr>
-            </w:pPr>
-            <w:r>
-              <w:rPr>
-                <w:rFonts w:ascii="Consolas" w:eastAsia="Calibri" w:hAnsi="Consolas" w:cs="Consolas"/>
-                <w:noProof/>
-              </w:rPr>
-              <w:t>1 32</w:t>
-            </w:r>
-          </w:p>
-          <w:p>
-            <w:pPr>
-              <w:spacing w:after="0" w:line="240" w:lineRule="auto"/>
-              <w:rPr>
-                <w:rFonts w:ascii="Consolas" w:eastAsia="Calibri" w:hAnsi="Consolas" w:cs="Consolas"/>
-                <w:noProof/>
-                <w:lang w:val="bg-BG"/>
-              </w:rPr>
-            </w:pPr>
-            <w:r>
-              <w:rPr>
-                <w:rFonts w:ascii="Consolas" w:eastAsia="Calibri" w:hAnsi="Consolas" w:cs="Consolas"/>
-                <w:noProof/>
-              </w:rPr>
-              <w:t>4</w:t>
-            </w:r>
-          </w:p>
-          <w:p>
-            <w:pPr>
-              <w:spacing w:after="0" w:line="240" w:lineRule="auto"/>
-              <w:rPr>
-                <w:rFonts w:ascii="Consolas" w:eastAsia="Calibri" w:hAnsi="Consolas" w:cs="Consolas"/>
-                <w:noProof/>
-                <w:lang w:val="bg-BG"/>
-              </w:rPr>
-            </w:pPr>
-            <w:r>
-              <w:rPr>
-                <w:rFonts w:ascii="Consolas" w:eastAsia="Calibri" w:hAnsi="Consolas" w:cs="Consolas"/>
-                <w:noProof/>
-              </w:rPr>
-              <w:t>3</w:t>
-            </w:r>
-          </w:p>
-          <w:p>
-            <w:pPr>
-              <w:spacing w:after="0" w:line="240" w:lineRule="auto"/>
-              <w:rPr>
-                <w:rFonts w:ascii="Consolas" w:eastAsia="Calibri" w:hAnsi="Consolas" w:cs="Consolas"/>
-                <w:noProof/>
-                <w:lang w:val="bg-BG"/>
-              </w:rPr>
-            </w:pPr>
-            <w:r>
-              <w:rPr>
-                <w:rFonts w:ascii="Consolas" w:eastAsia="Calibri" w:hAnsi="Consolas" w:cs="Consolas"/>
-                <w:noProof/>
-              </w:rPr>
-              <w:t>1 25</w:t>
-            </w:r>
-          </w:p>
-          <w:p>
-            <w:pPr>
-              <w:spacing w:after="0" w:line="240" w:lineRule="auto"/>
-              <w:rPr>
-                <w:rFonts w:ascii="Consolas" w:eastAsia="Calibri" w:hAnsi="Consolas" w:cs="Consolas"/>
-                <w:noProof/>
-                <w:lang w:val="bg-BG"/>
-              </w:rPr>
-            </w:pPr>
-            <w:r>
-              <w:rPr>
-                <w:rFonts w:ascii="Consolas" w:eastAsia="Calibri" w:hAnsi="Consolas" w:cs="Consolas"/>
-                <w:noProof/>
-              </w:rPr>
-              <w:t>1 16</w:t>
-            </w:r>
-          </w:p>
-          <w:p>
-            <w:pPr>
-              <w:spacing w:after="0" w:line="240" w:lineRule="auto"/>
-              <w:rPr>
-                <w:rFonts w:ascii="Consolas" w:eastAsia="Calibri" w:hAnsi="Consolas" w:cs="Consolas"/>
-                <w:noProof/>
-                <w:lang w:val="bg-BG"/>
-              </w:rPr>
-            </w:pPr>
-            <w:r>
-              <w:rPr>
-                <w:rFonts w:ascii="Consolas" w:eastAsia="Calibri" w:hAnsi="Consolas" w:cs="Consolas"/>
-                <w:noProof/>
-              </w:rPr>
-              <w:t>1 8</w:t>
-            </w:r>
-          </w:p>
-          <w:p>
-            <w:pPr>
-              <w:spacing w:after="0" w:line="240" w:lineRule="auto"/>
-              <w:rPr>
-                <w:rFonts w:ascii="Consolas" w:eastAsia="Calibri" w:hAnsi="Consolas" w:cs="Consolas"/>
-                <w:noProof/>
-              </w:rPr>
-            </w:pPr>
-            <w:r>
-              <w:rPr>
-                <w:rFonts w:ascii="Consolas" w:eastAsia="Calibri" w:hAnsi="Consolas" w:cs="Consolas"/>
-                <w:noProof/>
-              </w:rPr>
-              <w:t>4</w:t>
+              <w:t>i</w:t>
             </w:r>
           </w:p>
         </w:tc>
@@ -3570,6 +3426,15 @@
               <w:rPr>
                 <w:rFonts w:ascii="Consolas" w:eastAsia="Calibri" w:hAnsi="Consolas" w:cs="Consolas"/>
                 <w:noProof/>
+              </w:rPr>
+            </w:pPr>
+          </w:p>
+          <w:p>
+            <w:pPr>
+              <w:spacing w:after="0" w:line="240" w:lineRule="auto"/>
+              <w:rPr>
+                <w:rFonts w:ascii="Consolas" w:eastAsia="Calibri" w:hAnsi="Consolas" w:cs="Consolas"/>
+                <w:noProof/>
                 <w:lang w:val="bg-BG"/>
               </w:rPr>
             </w:pPr>
@@ -3596,7 +3461,6 @@
                 <w:rFonts w:ascii="Consolas" w:eastAsia="Calibri" w:hAnsi="Consolas" w:cs="Consolas"/>
                 <w:noProof/>
               </w:rPr>
-              <w:lastRenderedPageBreak/>
               <w:t>66</w:t>
             </w:r>
           </w:p>
@@ -4491,7 +4355,6 @@
                 <w:rFonts w:ascii="Consolas" w:eastAsia="Calibri" w:hAnsi="Consolas" w:cs="Consolas"/>
                 <w:noProof/>
               </w:rPr>
-              <w:lastRenderedPageBreak/>
               <w:t>499</w:t>
             </w:r>
           </w:p>
@@ -4576,6 +4439,7 @@
         <w:rPr>
           <w:noProof/>
         </w:rPr>
+        <w:lastRenderedPageBreak/>
         <w:t>Fashion Boutique</w:t>
       </w:r>
     </w:p>
@@ -5792,7 +5656,6 @@
           <w:b w:val="0"/>
           <w:noProof/>
         </w:rPr>
-        <w:lastRenderedPageBreak/>
         <w:t>"</w:t>
       </w:r>
       <w:r>
@@ -5931,6 +5794,7 @@
         <w:rPr>
           <w:noProof/>
         </w:rPr>
+        <w:lastRenderedPageBreak/>
         <w:t>Input</w:t>
       </w:r>
     </w:p>
@@ -7196,7 +7060,6 @@
         <w:rPr>
           <w:noProof/>
         </w:rPr>
-        <w:lastRenderedPageBreak/>
         <w:t>Output</w:t>
       </w:r>
     </w:p>
@@ -7242,6 +7105,7 @@
         <w:rPr>
           <w:noProof/>
         </w:rPr>
+        <w:lastRenderedPageBreak/>
         <w:t>Constraints</w:t>
       </w:r>
     </w:p>
@@ -8525,7 +8389,6 @@
           <w:rFonts w:ascii="Consolas" w:eastAsia="Calibri" w:hAnsi="Consolas" w:cs="Arial"/>
           <w:noProof/>
         </w:rPr>
-        <w:lastRenderedPageBreak/>
         <w:t>1 someString</w:t>
       </w:r>
       <w:r>
@@ -8651,6 +8514,7 @@
           <w:rFonts w:ascii="Consolas" w:eastAsia="Calibri" w:hAnsi="Consolas" w:cs="Arial"/>
           <w:noProof/>
         </w:rPr>
+        <w:lastRenderedPageBreak/>
         <w:t>3 index</w:t>
       </w:r>
       <w:r>
@@ -10121,7 +9985,6 @@
                 <w:rFonts w:ascii="Consolas" w:eastAsia="Calibri" w:hAnsi="Consolas" w:cs="Consolas"/>
                 <w:noProof/>
               </w:rPr>
-              <w:lastRenderedPageBreak/>
               <w:t>3 5</w:t>
             </w:r>
           </w:p>
@@ -10144,7 +10007,6 @@
                 <w:rFonts w:ascii="Consolas" w:eastAsia="Calibri" w:hAnsi="Consolas" w:cs="Consolas"/>
                 <w:noProof/>
               </w:rPr>
-              <w:lastRenderedPageBreak/>
               <w:t>h</w:t>
             </w:r>
           </w:p>
@@ -10536,7 +10398,6 @@
                 <w:rFonts w:eastAsia="Calibri" w:cstheme="minorHAnsi"/>
                 <w:noProof/>
               </w:rPr>
-              <w:lastRenderedPageBreak/>
               <w:t>After that, we have to undo the last undone operation of type 1 or 2</w:t>
             </w:r>
             <w:r>
@@ -10640,6 +10501,7 @@
                 <w:rFonts w:eastAsia="Calibri" w:cstheme="minorHAnsi"/>
                 <w:noProof/>
               </w:rPr>
+              <w:lastRenderedPageBreak/>
               <w:t>Finally, we return the 5</w:t>
             </w:r>
             <w:r>
@@ -12133,7 +11995,6 @@
         <w:rPr>
           <w:noProof/>
         </w:rPr>
-        <w:lastRenderedPageBreak/>
         <w:t>Examples</w:t>
       </w:r>
     </w:p>
@@ -12279,6 +12140,7 @@
               <w:rPr>
                 <w:b w:val="0"/>
               </w:rPr>
+              <w:lastRenderedPageBreak/>
               <w:t>Mercedes</w:t>
             </w:r>
           </w:p>
@@ -12395,6 +12257,7 @@
               <w:rPr>
                 <w:b w:val="0"/>
               </w:rPr>
+              <w:lastRenderedPageBreak/>
               <w:t>Everyone is safe.</w:t>
             </w:r>
           </w:p>
@@ -12490,6 +12353,7 @@
                 <w:rFonts w:asciiTheme="minorHAnsi" w:hAnsiTheme="minorHAnsi" w:cstheme="minorHAnsi"/>
                 <w:b w:val="0"/>
               </w:rPr>
+              <w:lastRenderedPageBreak/>
               <w:t xml:space="preserve">During the second green light, the </w:t>
             </w:r>
             <w:r>
@@ -12769,6 +12633,7 @@
               <w:rPr>
                 <w:b w:val="0"/>
               </w:rPr>
+              <w:lastRenderedPageBreak/>
               <w:t>9</w:t>
             </w:r>
           </w:p>
@@ -14082,7 +13947,6 @@
         <w:rPr>
           <w:noProof/>
         </w:rPr>
-        <w:lastRenderedPageBreak/>
         <w:t>After Sam receives all of his information and gear (</w:t>
       </w:r>
       <w:r>
@@ -14300,6 +14164,7 @@
         <w:rPr>
           <w:noProof/>
         </w:rPr>
+        <w:lastRenderedPageBreak/>
         <w:t xml:space="preserve">If Sam runs out of bullets in his barrel, print </w:t>
       </w:r>
       <w:r>
@@ -16142,7 +16007,6 @@
         <w:rPr>
           <w:noProof/>
         </w:rPr>
-        <w:lastRenderedPageBreak/>
         <w:t>*Cups and Bottles</w:t>
       </w:r>
     </w:p>
@@ -16290,6 +16154,7 @@
         <w:rPr>
           <w:noProof/>
         </w:rPr>
+        <w:lastRenderedPageBreak/>
         <w:t>The f</w:t>
       </w:r>
       <w:r>
@@ -18246,7 +18111,7 @@
               <v:stroke joinstyle="miter"/>
               <v:path gradientshapeok="t" o:connecttype="rect"/>
             </v:shapetype>
-            <v:shape id="Text Box 6" o:spid="_x0000_s1026" type="#_x0000_t202" style="position:absolute;margin-left:109.85pt;margin-top:28.05pt;width:40.15pt;height:13pt;z-index:251660288;visibility:visible;mso-wrap-style:square;mso-width-percent:0;mso-height-percent:0;mso-wrap-distance-left:9pt;mso-wrap-distance-top:0;mso-wrap-distance-right:9pt;mso-wrap-distance-bottom:0;mso-position-horizontal:absolute;mso-position-horizontal-relative:text;mso-position-vertical:absolute;mso-position-vertical-relative:text;mso-width-percent:0;mso-height-percent:0;mso-width-relative:page;mso-height-relative:page;v-text-anchor:middle" o:gfxdata="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" filled="f" stroked="f" strokeweight=".5pt">
+            <v:shape id="Text Box 6" o:spid="_x0000_s1026" type="#_x0000_t202" style="position:absolute;margin-left:109.85pt;margin-top:28.05pt;width:40.15pt;height:13pt;z-index:251660288;visibility:visible;mso-wrap-style:square;mso-width-percent:0;mso-height-percent:0;mso-wrap-distance-left:9pt;mso-wrap-distance-top:0;mso-wrap-distance-right:9pt;mso-wrap-distance-bottom:0;mso-position-horizontal:absolute;mso-position-horizontal-relative:text;mso-position-vertical:absolute;mso-position-vertical-relative:text;mso-width-percent:0;mso-height-percent:0;mso-width-relative:page;mso-height-relative:page;v-text-anchor:middle" o:gfxdata="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" filled="f" stroked="f" strokeweight=".5pt">
               <v:textbox inset=".5mm,0,0,0">
                 <w:txbxContent>
                   <w:p>
@@ -18332,7 +18197,23 @@
                               <w:sz w:val="17"/>
                               <w:szCs w:val="17"/>
                             </w:rPr>
-                            <w:t xml:space="preserve">© SoftUni – </w:t>
+                            <w:t xml:space="preserve">© </w:t>
+                          </w:r>
+                          <w:proofErr w:type="spellStart"/>
+                          <w:r>
+                            <w:rPr>
+                              <w:sz w:val="17"/>
+                              <w:szCs w:val="17"/>
+                            </w:rPr>
+                            <w:t>SoftUni</w:t>
+                          </w:r>
+                          <w:proofErr w:type="spellEnd"/>
+                          <w:r>
+                            <w:rPr>
+                              <w:sz w:val="17"/>
+                              <w:szCs w:val="17"/>
+                            </w:rPr>
+                            <w:t xml:space="preserve"> – </w:t>
                           </w:r>
                           <w:hyperlink r:id="rId1" w:history="1">
                             <w:r>
@@ -18942,7 +18823,7 @@
         </mc:Choice>
         <mc:Fallback>
           <w:pict>
-            <v:shape w14:anchorId="2074F399" id="Text Box 16" o:spid="_x0000_s1027" type="#_x0000_t202" style="position:absolute;margin-left:109pt;margin-top:7pt;width:411.4pt;height:40.45pt;z-index:251657216;visibility:visible;mso-wrap-style:square;mso-width-percent:0;mso-height-percent:0;mso-wrap-distance-left:9pt;mso-wrap-distance-top:0;mso-wrap-distance-right:9pt;mso-wrap-distance-bottom:0;mso-position-horizontal:absolute;mso-position-horizontal-relative:text;mso-position-vertical:absolute;mso-position-vertical-relative:text;mso-width-percent:0;mso-height-percent:0;mso-width-relative:page;mso-height-relative:page;v-text-anchor:top" o:gfxdata="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" filled="f" stroked="f">
+            <v:shape w14:anchorId="2074F399" id="Text Box 16" o:spid="_x0000_s1027" type="#_x0000_t202" style="position:absolute;margin-left:109pt;margin-top:7pt;width:411.4pt;height:40.45pt;z-index:251657216;visibility:visible;mso-wrap-style:square;mso-width-percent:0;mso-height-percent:0;mso-wrap-distance-left:9pt;mso-wrap-distance-top:0;mso-wrap-distance-right:9pt;mso-wrap-distance-bottom:0;mso-position-horizontal:absolute;mso-position-horizontal-relative:text;mso-position-vertical:absolute;mso-position-vertical-relative:text;mso-width-percent:0;mso-height-percent:0;mso-width-relative:page;mso-height-relative:page;v-text-anchor:top" o:gfxdata="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" filled="f" stroked="f">
               <v:textbox inset=".5mm,1.2mm,.5mm,.5mm">
                 <w:txbxContent>
                   <w:p>
@@ -18961,12 +18842,21 @@
                       </w:rPr>
                       <w:t xml:space="preserve">© </w:t>
                     </w:r>
+                    <w:proofErr w:type="spellStart"/>
                     <w:r>
                       <w:rPr>
                         <w:sz w:val="17"/>
                         <w:szCs w:val="17"/>
                       </w:rPr>
-                      <w:t xml:space="preserve">SoftUni – </w:t>
+                      <w:t>SoftUni</w:t>
+                    </w:r>
+                    <w:proofErr w:type="spellEnd"/>
+                    <w:r>
+                      <w:rPr>
+                        <w:sz w:val="17"/>
+                        <w:szCs w:val="17"/>
+                      </w:rPr>
+                      <w:t xml:space="preserve"> – </w:t>
                     </w:r>
                     <w:hyperlink r:id="rId21" w:history="1">
                       <w:r>
@@ -19002,91 +18892,7 @@
                         <w:sz w:val="17"/>
                         <w:szCs w:val="17"/>
                       </w:rPr>
-                      <w:t xml:space="preserve">. </w:t>
-                    </w:r>
-                    <w:r>
-                      <w:rPr>
-                        <w:sz w:val="17"/>
-                        <w:szCs w:val="17"/>
-                      </w:rPr>
-                      <w:t xml:space="preserve">Copyrighted document. Unauthorized </w:t>
-                    </w:r>
-                    <w:r>
-                      <w:rPr>
-                        <w:sz w:val="17"/>
-                        <w:szCs w:val="17"/>
-                      </w:rPr>
-                      <w:t>copy</w:t>
-                    </w:r>
-                    <w:r>
-                      <w:rPr>
-                        <w:sz w:val="17"/>
-                        <w:szCs w:val="17"/>
-                      </w:rPr>
-                      <w:t>,</w:t>
-                    </w:r>
-                    <w:r>
-                      <w:rPr>
-                        <w:sz w:val="17"/>
-                        <w:szCs w:val="17"/>
-                      </w:rPr>
-                      <w:t xml:space="preserve"> </w:t>
-                    </w:r>
-                    <w:r>
-                      <w:rPr>
-                        <w:sz w:val="17"/>
-                        <w:szCs w:val="17"/>
-                      </w:rPr>
-                      <w:t>reproduc</w:t>
-                    </w:r>
-                    <w:r>
-                      <w:rPr>
-                        <w:sz w:val="17"/>
-                        <w:szCs w:val="17"/>
-                      </w:rPr>
-                      <w:t>tion</w:t>
-                    </w:r>
-                    <w:r>
-                      <w:rPr>
-                        <w:sz w:val="17"/>
-                        <w:szCs w:val="17"/>
-                      </w:rPr>
-                      <w:t xml:space="preserve"> </w:t>
-                    </w:r>
-                    <w:r>
-                      <w:rPr>
-                        <w:sz w:val="17"/>
-                        <w:szCs w:val="17"/>
-                      </w:rPr>
-                      <w:t xml:space="preserve">or use </w:t>
-                    </w:r>
-                    <w:r>
-                      <w:rPr>
-                        <w:sz w:val="17"/>
-                        <w:szCs w:val="17"/>
-                      </w:rPr>
-                      <w:t xml:space="preserve">is </w:t>
-                    </w:r>
-                    <w:r>
-                      <w:rPr>
-                        <w:sz w:val="17"/>
-                        <w:szCs w:val="17"/>
-                      </w:rPr>
-                      <w:t xml:space="preserve">not </w:t>
-                    </w:r>
-                    <w:r>
-                      <w:rPr>
-                        <w:sz w:val="17"/>
-                        <w:szCs w:val="17"/>
-                      </w:rPr>
-                      <w:t>permitted</w:t>
-                    </w:r>
-                    <w:r>
-                      <w:rPr>
-                        <w:sz w:val="17"/>
-                        <w:szCs w:val="17"/>
-                      </w:rPr>
-                      <w:t>.</w:t>
+                      <w:t>. Copyrighted document. Unauthorized copy, reproduction or use is not permitted.</w:t>
                     </w:r>
                   </w:p>
                   <w:bookmarkEnd w:id="10"/>
@@ -19104,14 +18910,13 @@
                         <w:noProof/>
                         <w:sz w:val="18"/>
                         <w:szCs w:val="18"/>
-                        <w:lang w:val="bg-BG" w:eastAsia="bg-BG"/>
                       </w:rPr>
                       <w:drawing>
                         <wp:inline distT="0" distB="0" distL="0" distR="0" wp14:anchorId="53621E41" wp14:editId="3BF595D6">
                           <wp:extent cx="180000" cy="180000"/>
                           <wp:effectExtent l="0" t="0" r="0" b="0"/>
                           <wp:docPr id="3" name="Picture 3">
-                            <a:hlinkClick xmlns:a="http://schemas.openxmlformats.org/drawingml/2006/main" r:id="rId22"/>
+                            <a:hlinkClick xmlns:a="http://schemas.openxmlformats.org/drawingml/2006/main" r:id="rId2"/>
                           </wp:docPr>
                           <wp:cNvGraphicFramePr>
                             <a:graphicFrameLocks xmlns:a="http://schemas.openxmlformats.org/drawingml/2006/main" noChangeAspect="1"/>
@@ -19121,14 +18926,14 @@
                               <pic:pic xmlns:pic="http://schemas.openxmlformats.org/drawingml/2006/picture">
                                 <pic:nvPicPr>
                                   <pic:cNvPr id="3" name="Picture 3">
-                                    <a:hlinkClick r:id="rId22"/>
+                                    <a:hlinkClick r:id="rId2"/>
                                   </pic:cNvPr>
                                   <pic:cNvPicPr>
                                     <a:picLocks noChangeAspect="1" noChangeArrowheads="1"/>
                                   </pic:cNvPicPr>
                                 </pic:nvPicPr>
                                 <pic:blipFill>
-                                  <a:blip r:embed="rId23">
+                                  <a:blip r:embed="rId3">
                                     <a:extLst>
                                       <a:ext uri="{28A0092B-C50C-407E-A947-70E740481C1C}">
                                         <a14:useLocalDpi xmlns:a14="http://schemas.microsoft.com/office/drawing/2010/main" val="0"/>
@@ -19171,14 +18976,13 @@
                         <w:noProof/>
                         <w:sz w:val="18"/>
                         <w:szCs w:val="18"/>
-                        <w:lang w:val="bg-BG" w:eastAsia="bg-BG"/>
                       </w:rPr>
                       <w:drawing>
                         <wp:inline distT="0" distB="0" distL="0" distR="0" wp14:anchorId="64E29E7A" wp14:editId="1BD0FFE4">
                           <wp:extent cx="180000" cy="180000"/>
                           <wp:effectExtent l="0" t="0" r="0" b="0"/>
                           <wp:docPr id="2" name="Picture 2">
-                            <a:hlinkClick xmlns:a="http://schemas.openxmlformats.org/drawingml/2006/main" r:id="rId24"/>
+                            <a:hlinkClick xmlns:a="http://schemas.openxmlformats.org/drawingml/2006/main" r:id="rId4"/>
                           </wp:docPr>
                           <wp:cNvGraphicFramePr>
                             <a:graphicFrameLocks xmlns:a="http://schemas.openxmlformats.org/drawingml/2006/main" noChangeAspect="1"/>
@@ -19188,14 +18992,14 @@
                               <pic:pic xmlns:pic="http://schemas.openxmlformats.org/drawingml/2006/picture">
                                 <pic:nvPicPr>
                                   <pic:cNvPr id="2" name="Picture 2">
-                                    <a:hlinkClick r:id="rId24"/>
+                                    <a:hlinkClick r:id="rId4"/>
                                   </pic:cNvPr>
                                   <pic:cNvPicPr>
                                     <a:picLocks noChangeAspect="1" noChangeArrowheads="1"/>
                                   </pic:cNvPicPr>
                                 </pic:nvPicPr>
                                 <pic:blipFill>
-                                  <a:blip r:embed="rId25">
+                                  <a:blip r:embed="rId5">
                                     <a:extLst>
                                       <a:ext uri="{28A0092B-C50C-407E-A947-70E740481C1C}">
                                         <a14:useLocalDpi xmlns:a14="http://schemas.microsoft.com/office/drawing/2010/main" val="0"/>
@@ -19238,14 +19042,13 @@
                         <w:noProof/>
                         <w:sz w:val="18"/>
                         <w:szCs w:val="18"/>
-                        <w:lang w:val="bg-BG" w:eastAsia="bg-BG"/>
                       </w:rPr>
                       <w:drawing>
                         <wp:inline distT="0" distB="0" distL="0" distR="0" wp14:anchorId="293C9B17" wp14:editId="373E17EF">
                           <wp:extent cx="180000" cy="180000"/>
                           <wp:effectExtent l="0" t="0" r="0" b="0"/>
                           <wp:docPr id="5" name="Picture 5" title="Software University @ Facebook">
-                            <a:hlinkClick xmlns:a="http://schemas.openxmlformats.org/drawingml/2006/main" r:id="rId26"/>
+                            <a:hlinkClick xmlns:a="http://schemas.openxmlformats.org/drawingml/2006/main" r:id="rId6"/>
                           </wp:docPr>
                           <wp:cNvGraphicFramePr>
                             <a:graphicFrameLocks xmlns:a="http://schemas.openxmlformats.org/drawingml/2006/main" noChangeAspect="1"/>
@@ -19255,12 +19058,12 @@
                               <pic:pic xmlns:pic="http://schemas.openxmlformats.org/drawingml/2006/picture">
                                 <pic:nvPicPr>
                                   <pic:cNvPr id="5" name="Picture 5" title="Software University @ Facebook">
-                                    <a:hlinkClick r:id="rId26"/>
+                                    <a:hlinkClick r:id="rId6"/>
                                   </pic:cNvPr>
                                   <pic:cNvPicPr/>
                                 </pic:nvPicPr>
                                 <pic:blipFill>
-                                  <a:blip r:embed="rId27"/>
+                                  <a:blip r:embed="rId7"/>
                                   <a:stretch>
                                     <a:fillRect/>
                                   </a:stretch>
@@ -19292,14 +19095,13 @@
                         <w:noProof/>
                         <w:sz w:val="18"/>
                         <w:szCs w:val="18"/>
-                        <w:lang w:val="bg-BG" w:eastAsia="bg-BG"/>
                       </w:rPr>
                       <w:drawing>
                         <wp:inline distT="0" distB="0" distL="0" distR="0" wp14:anchorId="75BE9FD2" wp14:editId="14C27CD2">
                           <wp:extent cx="180000" cy="180000"/>
                           <wp:effectExtent l="0" t="0" r="0" b="0"/>
                           <wp:docPr id="20" name="Picture 20">
-                            <a:hlinkClick xmlns:a="http://schemas.openxmlformats.org/drawingml/2006/main" r:id="rId28"/>
+                            <a:hlinkClick xmlns:a="http://schemas.openxmlformats.org/drawingml/2006/main" r:id="rId8"/>
                           </wp:docPr>
                           <wp:cNvGraphicFramePr>
                             <a:graphicFrameLocks xmlns:a="http://schemas.openxmlformats.org/drawingml/2006/main" noChangeAspect="1"/>
@@ -19309,20 +19111,20 @@
                               <pic:pic xmlns:pic="http://schemas.openxmlformats.org/drawingml/2006/picture">
                                 <pic:nvPicPr>
                                   <pic:cNvPr id="20" name="Picture 20">
-                                    <a:hlinkClick r:id="rId28"/>
+                                    <a:hlinkClick r:id="rId8"/>
                                   </pic:cNvPr>
                                   <pic:cNvPicPr>
                                     <a:picLocks noChangeAspect="1" noChangeArrowheads="1"/>
                                   </pic:cNvPicPr>
                                 </pic:nvPicPr>
                                 <pic:blipFill>
-                                  <a:blip r:embed="rId29">
+                                  <a:blip r:embed="rId9">
                                     <a:extLst>
                                       <a:ext uri="{28A0092B-C50C-407E-A947-70E740481C1C}">
                                         <a14:useLocalDpi xmlns:a14="http://schemas.microsoft.com/office/drawing/2010/main" val="0"/>
                                       </a:ext>
                                       <a:ext uri="{837473B0-CC2E-450A-ABE3-18F120FF3D39}">
-                                        <a1611:picAttrSrcUrl xmlns:a1611="http://schemas.microsoft.com/office/drawing/2016/11/main" r:id="rId30"/>
+                                        <a1611:picAttrSrcUrl xmlns:a1611="http://schemas.microsoft.com/office/drawing/2016/11/main" r:id="rId10"/>
                                       </a:ext>
                                     </a:extLst>
                                   </a:blip>
@@ -19362,14 +19164,13 @@
                         <w:noProof/>
                         <w:sz w:val="18"/>
                         <w:szCs w:val="18"/>
-                        <w:lang w:val="bg-BG" w:eastAsia="bg-BG"/>
                       </w:rPr>
                       <w:drawing>
                         <wp:inline distT="0" distB="0" distL="0" distR="0" wp14:anchorId="15168924" wp14:editId="70A0374F">
                           <wp:extent cx="180000" cy="180000"/>
                           <wp:effectExtent l="0" t="0" r="0" b="0"/>
                           <wp:docPr id="7" name="Picture 7" title="Software University @ Twitter">
-                            <a:hlinkClick xmlns:a="http://schemas.openxmlformats.org/drawingml/2006/main" r:id="rId31"/>
+                            <a:hlinkClick xmlns:a="http://schemas.openxmlformats.org/drawingml/2006/main" r:id="rId11"/>
                           </wp:docPr>
                           <wp:cNvGraphicFramePr>
                             <a:graphicFrameLocks xmlns:a="http://schemas.openxmlformats.org/drawingml/2006/main" noChangeAspect="1"/>
@@ -19379,12 +19180,12 @@
                               <pic:pic xmlns:pic="http://schemas.openxmlformats.org/drawingml/2006/picture">
                                 <pic:nvPicPr>
                                   <pic:cNvPr id="7" name="Picture 7" title="Software University @ Twitter">
-                                    <a:hlinkClick r:id="rId31"/>
+                                    <a:hlinkClick r:id="rId11"/>
                                   </pic:cNvPr>
                                   <pic:cNvPicPr/>
                                 </pic:nvPicPr>
                                 <pic:blipFill>
-                                  <a:blip r:embed="rId32"/>
+                                  <a:blip r:embed="rId12"/>
                                   <a:stretch>
                                     <a:fillRect/>
                                   </a:stretch>
@@ -19416,14 +19217,13 @@
                         <w:noProof/>
                         <w:sz w:val="18"/>
                         <w:szCs w:val="18"/>
-                        <w:lang w:val="bg-BG" w:eastAsia="bg-BG"/>
                       </w:rPr>
                       <w:drawing>
                         <wp:inline distT="0" distB="0" distL="0" distR="0" wp14:anchorId="1C97DE02" wp14:editId="61D842AB">
                           <wp:extent cx="180000" cy="180000"/>
                           <wp:effectExtent l="0" t="0" r="0" b="0"/>
                           <wp:docPr id="17" name="Picture 17" title="Software University @ YouTube">
-                            <a:hlinkClick xmlns:a="http://schemas.openxmlformats.org/drawingml/2006/main" r:id="rId33"/>
+                            <a:hlinkClick xmlns:a="http://schemas.openxmlformats.org/drawingml/2006/main" r:id="rId13"/>
                           </wp:docPr>
                           <wp:cNvGraphicFramePr>
                             <a:graphicFrameLocks xmlns:a="http://schemas.openxmlformats.org/drawingml/2006/main" noChangeAspect="1"/>
@@ -19433,12 +19233,12 @@
                               <pic:pic xmlns:pic="http://schemas.openxmlformats.org/drawingml/2006/picture">
                                 <pic:nvPicPr>
                                   <pic:cNvPr id="17" name="Picture 17" title="Software University @ YouTube">
-                                    <a:hlinkClick r:id="rId33"/>
+                                    <a:hlinkClick r:id="rId13"/>
                                   </pic:cNvPr>
                                   <pic:cNvPicPr/>
                                 </pic:nvPicPr>
                                 <pic:blipFill>
-                                  <a:blip r:embed="rId34"/>
+                                  <a:blip r:embed="rId14"/>
                                   <a:stretch>
                                     <a:fillRect/>
                                   </a:stretch>
@@ -19470,14 +19270,13 @@
                         <w:noProof/>
                         <w:sz w:val="18"/>
                         <w:szCs w:val="18"/>
-                        <w:lang w:val="bg-BG" w:eastAsia="bg-BG"/>
                       </w:rPr>
                       <w:drawing>
                         <wp:inline distT="0" distB="0" distL="0" distR="0" wp14:anchorId="103BD2B7" wp14:editId="40827562">
                           <wp:extent cx="180000" cy="180000"/>
                           <wp:effectExtent l="0" t="0" r="0" b="0"/>
                           <wp:docPr id="21" name="Picture 21">
-                            <a:hlinkClick xmlns:a="http://schemas.openxmlformats.org/drawingml/2006/main" r:id="rId35"/>
+                            <a:hlinkClick xmlns:a="http://schemas.openxmlformats.org/drawingml/2006/main" r:id="rId15"/>
                           </wp:docPr>
                           <wp:cNvGraphicFramePr>
                             <a:graphicFrameLocks xmlns:a="http://schemas.openxmlformats.org/drawingml/2006/main" noChangeAspect="1"/>
@@ -19487,14 +19286,14 @@
                               <pic:pic xmlns:pic="http://schemas.openxmlformats.org/drawingml/2006/picture">
                                 <pic:nvPicPr>
                                   <pic:cNvPr id="21" name="Picture 21">
-                                    <a:hlinkClick r:id="rId35"/>
+                                    <a:hlinkClick r:id="rId15"/>
                                   </pic:cNvPr>
                                   <pic:cNvPicPr>
                                     <a:picLocks noChangeAspect="1" noChangeArrowheads="1"/>
                                   </pic:cNvPicPr>
                                 </pic:nvPicPr>
                                 <pic:blipFill rotWithShape="1">
-                                  <a:blip r:embed="rId36">
+                                  <a:blip r:embed="rId16">
                                     <a:extLst>
                                       <a:ext uri="{28A0092B-C50C-407E-A947-70E740481C1C}">
                                         <a14:useLocalDpi xmlns:a14="http://schemas.microsoft.com/office/drawing/2010/main" val="0"/>
@@ -19540,14 +19339,13 @@
                         <w:noProof/>
                         <w:sz w:val="18"/>
                         <w:szCs w:val="18"/>
-                        <w:lang w:val="bg-BG" w:eastAsia="bg-BG"/>
                       </w:rPr>
                       <w:drawing>
                         <wp:inline distT="0" distB="0" distL="0" distR="0" wp14:anchorId="620F6097" wp14:editId="67DE1394">
                           <wp:extent cx="180000" cy="180000"/>
                           <wp:effectExtent l="0" t="0" r="0" b="0"/>
                           <wp:docPr id="22" name="Picture 22">
-                            <a:hlinkClick xmlns:a="http://schemas.openxmlformats.org/drawingml/2006/main" r:id="rId37"/>
+                            <a:hlinkClick xmlns:a="http://schemas.openxmlformats.org/drawingml/2006/main" r:id="rId17"/>
                           </wp:docPr>
                           <wp:cNvGraphicFramePr>
                             <a:graphicFrameLocks xmlns:a="http://schemas.openxmlformats.org/drawingml/2006/main" noChangeAspect="1"/>
@@ -19557,14 +19355,14 @@
                               <pic:pic xmlns:pic="http://schemas.openxmlformats.org/drawingml/2006/picture">
                                 <pic:nvPicPr>
                                   <pic:cNvPr id="22" name="Picture 22">
-                                    <a:hlinkClick r:id="rId37"/>
+                                    <a:hlinkClick r:id="rId17"/>
                                   </pic:cNvPr>
                                   <pic:cNvPicPr>
                                     <a:picLocks noChangeAspect="1" noChangeArrowheads="1"/>
                                   </pic:cNvPicPr>
                                 </pic:nvPicPr>
                                 <pic:blipFill>
-                                  <a:blip r:embed="rId38">
+                                  <a:blip r:embed="rId18">
                                     <a:extLst>
                                       <a:ext uri="{28A0092B-C50C-407E-A947-70E740481C1C}">
                                         <a14:useLocalDpi xmlns:a14="http://schemas.microsoft.com/office/drawing/2010/main" val="0"/>
@@ -19607,14 +19405,13 @@
                         <w:noProof/>
                         <w:sz w:val="18"/>
                         <w:szCs w:val="18"/>
-                        <w:lang w:val="bg-BG" w:eastAsia="bg-BG"/>
                       </w:rPr>
                       <w:drawing>
                         <wp:inline distT="0" distB="0" distL="0" distR="0" wp14:anchorId="02F95DD8" wp14:editId="5DBDA342">
                           <wp:extent cx="180000" cy="180000"/>
                           <wp:effectExtent l="0" t="0" r="0" b="0"/>
                           <wp:docPr id="23" name="Picture 23" title="Software University: Email Us">
-                            <a:hlinkClick xmlns:a="http://schemas.openxmlformats.org/drawingml/2006/main" r:id="rId39"/>
+                            <a:hlinkClick xmlns:a="http://schemas.openxmlformats.org/drawingml/2006/main" r:id="rId19"/>
                           </wp:docPr>
                           <wp:cNvGraphicFramePr>
                             <a:graphicFrameLocks xmlns:a="http://schemas.openxmlformats.org/drawingml/2006/main" noChangeAspect="1"/>
@@ -19624,12 +19421,12 @@
                               <pic:pic xmlns:pic="http://schemas.openxmlformats.org/drawingml/2006/picture">
                                 <pic:nvPicPr>
                                   <pic:cNvPr id="23" name="Picture 23" title="Software University: Email Us">
-                                    <a:hlinkClick r:id="rId39"/>
+                                    <a:hlinkClick r:id="rId19"/>
                                   </pic:cNvPr>
                                   <pic:cNvPicPr/>
                                 </pic:nvPicPr>
                                 <pic:blipFill>
-                                  <a:blip r:embed="rId40"/>
+                                  <a:blip r:embed="rId20"/>
                                   <a:stretch>
                                     <a:fillRect/>
                                   </a:stretch>
@@ -19691,7 +19488,7 @@
                   </pic:cNvPicPr>
                 </pic:nvPicPr>
                 <pic:blipFill>
-                  <a:blip r:embed="rId41">
+                  <a:blip r:embed="rId22">
                     <a:extLst>
                       <a:ext uri="{28A0092B-C50C-407E-A947-70E740481C1C}">
                         <a14:useLocalDpi xmlns:a14="http://schemas.microsoft.com/office/drawing/2010/main" val="0"/>
@@ -19976,11 +19773,7 @@
         </mc:Choice>
         <mc:Fallback>
           <w:pict>
-            <v:shapetype w14:anchorId="60DB5C39" id="_x0000_t202" coordsize="21600,21600" o:spt="202" path="m,l,21600r21600,l21600,xe">
-              <v:stroke joinstyle="miter"/>
-              <v:path gradientshapeok="t" o:connecttype="rect"/>
-            </v:shapetype>
-            <v:shape id="Text Box 4" o:spid="_x0000_s1028" type="#_x0000_t202" style="position:absolute;margin-left:444.65pt;margin-top:26.95pt;width:70.9pt;height:15.9pt;z-index:251663360;visibility:visible;mso-wrap-style:square;mso-width-percent:0;mso-height-percent:0;mso-wrap-distance-left:9pt;mso-wrap-distance-top:0;mso-wrap-distance-right:9pt;mso-wrap-distance-bottom:0;mso-position-horizontal:absolute;mso-position-horizontal-relative:text;mso-position-vertical:absolute;mso-position-vertical-relative:text;mso-width-percent:0;mso-height-percent:0;mso-width-relative:page;mso-height-relative:page;v-text-anchor:middle" o:gfxdata="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" filled="f" stroked="f" strokeweight=".5pt">
+            <v:shape w14:anchorId="60DB5C39" id="Text Box 4" o:spid="_x0000_s1028" type="#_x0000_t202" style="position:absolute;margin-left:444.65pt;margin-top:26.95pt;width:70.9pt;height:15.9pt;z-index:251663360;visibility:visible;mso-wrap-style:square;mso-width-percent:0;mso-height-percent:0;mso-wrap-distance-left:9pt;mso-wrap-distance-top:0;mso-wrap-distance-right:9pt;mso-wrap-distance-bottom:0;mso-position-horizontal:absolute;mso-position-horizontal-relative:text;mso-position-vertical:absolute;mso-position-vertical-relative:text;mso-width-percent:0;mso-height-percent:0;mso-width-relative:page;mso-height-relative:page;v-text-anchor:middle" o:gfxdata="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" filled="f" stroked="f" strokeweight=".5pt">
               <v:textbox inset="0,0,0,0">
                 <w:txbxContent>
                   <w:p>

</xml_diff>

<commit_message>
07. Truck Tour 25% done
</commit_message>
<xml_diff>
--- a/04 - Exercise - Stacks And Queues/01-CSharp-Advanced-Stacks-and-Queues-Exercises.docx
+++ b/04 - Exercise - Stacks And Queues/01-CSharp-Advanced-Stacks-and-Queues-Exercises.docx
@@ -5271,33 +5271,8 @@
               <w:rPr>
                 <w:rFonts w:ascii="Consolas" w:eastAsia="Calibri" w:hAnsi="Consolas" w:cs="Consolas"/>
                 <w:noProof/>
-                <w:lang w:val="bg-BG"/>
-              </w:rPr>
-            </w:pPr>
-            <w:r>
-              <w:rPr>
-                <w:rFonts w:ascii="Consolas" w:eastAsia="Calibri" w:hAnsi="Consolas" w:cs="Consolas"/>
-                <w:noProof/>
-              </w:rPr>
-              <w:t>1 7 8 2 5 4 7 8 9 6 3 2 5 4 6</w:t>
-            </w:r>
-          </w:p>
-          <w:p>
-            <w:pPr>
-              <w:spacing w:after="0" w:line="240" w:lineRule="auto"/>
-              <w:jc w:val="both"/>
-              <w:rPr>
-                <w:rFonts w:ascii="Consolas" w:eastAsia="Calibri" w:hAnsi="Consolas" w:cs="Consolas"/>
-                <w:noProof/>
-              </w:rPr>
-            </w:pPr>
-            <w:r>
-              <w:rPr>
-                <w:rFonts w:ascii="Consolas" w:eastAsia="Calibri" w:hAnsi="Consolas" w:cs="Consolas"/>
-                <w:noProof/>
-              </w:rPr>
-              <w:t>20</w:t>
-            </w:r>
+              </w:rPr>
+            </w:pPr>
           </w:p>
         </w:tc>
         <w:tc>

</xml_diff>